<commit_message>
I added my requirements (Victor)
</commit_message>
<xml_diff>
--- a/SRS/SRS BYUI Testing Center.docx
+++ b/SRS/SRS BYUI Testing Center.docx
@@ -328,9 +328,9 @@
               </wp:anchor>
             </w:drawing>
           </mc:Choice>
-          <mc:Fallback xmlns:w15="http://schemas.microsoft.com/office/word/2012/wordml">
+          <mc:Fallback>
             <w:pict>
-              <v:shapetype w14:anchorId="13ABE808" id="_x0000_t202" coordsize="21600,21600" o:spt="202" path="m,l,21600r21600,l21600,xe">
+              <v:shapetype id="_x0000_t202" coordsize="21600,21600" o:spt="202" path="m,l,21600r21600,l21600,xe">
                 <v:stroke joinstyle="miter"/>
                 <v:path gradientshapeok="t" o:connecttype="rect"/>
               </v:shapetype>
@@ -5208,7 +5208,6 @@
       </w:pPr>
       <w:bookmarkStart w:id="0" w:name="_Toc367823279"/>
       <w:r>
-        <w:lastRenderedPageBreak/>
         <w:t>Introduction</w:t>
       </w:r>
       <w:bookmarkEnd w:id="0"/>
@@ -5238,13 +5237,7 @@
         <w:t xml:space="preserve">) </w:t>
       </w:r>
       <w:r>
-        <w:t xml:space="preserve">(Adam: </w:t>
-      </w:r>
-      <w:r>
-        <w:t>Review</w:t>
-      </w:r>
-      <w:r>
-        <w:t xml:space="preserve">) </w:t>
+        <w:t xml:space="preserve">(Adam: Review) </w:t>
       </w:r>
       <w:r>
         <w:t>(Chris: Final Review)</w:t>
@@ -5308,10 +5301,7 @@
       </w:r>
       <w:bookmarkEnd w:id="4"/>
       <w:r>
-        <w:t xml:space="preserve"> </w:t>
-      </w:r>
-      <w:r>
-        <w:t>(</w:t>
+        <w:t xml:space="preserve"> (</w:t>
       </w:r>
       <w:proofErr w:type="spellStart"/>
       <w:r>
@@ -5324,8 +5314,6 @@
       <w:r>
         <w:t xml:space="preserve"> (Adam: Review)</w:t>
       </w:r>
-      <w:bookmarkStart w:id="5" w:name="_GoBack"/>
-      <w:bookmarkEnd w:id="5"/>
     </w:p>
     <w:p>
       <w:pPr>
@@ -5339,7 +5327,7 @@
           <w:rFonts w:ascii="Times New Roman" w:hAnsi="Times New Roman" w:cs="Times New Roman"/>
         </w:rPr>
       </w:pPr>
-      <w:bookmarkStart w:id="6" w:name="_Toc367823284"/>
+      <w:bookmarkStart w:id="5" w:name="_Toc367823284"/>
       <w:r>
         <w:rPr>
           <w:rFonts w:ascii="Times New Roman" w:hAnsi="Times New Roman" w:cs="Times New Roman"/>
@@ -5347,7 +5335,7 @@
         </w:rPr>
         <w:t>Identify Software to be produced by name</w:t>
       </w:r>
-      <w:bookmarkEnd w:id="6"/>
+      <w:bookmarkEnd w:id="5"/>
     </w:p>
     <w:p>
       <w:pPr>
@@ -5361,7 +5349,7 @@
           <w:rFonts w:ascii="Times New Roman" w:hAnsi="Times New Roman" w:cs="Times New Roman"/>
         </w:rPr>
       </w:pPr>
-      <w:bookmarkStart w:id="7" w:name="_Toc367823285"/>
+      <w:bookmarkStart w:id="6" w:name="_Toc367823285"/>
       <w:r>
         <w:rPr>
           <w:rFonts w:ascii="Times New Roman" w:hAnsi="Times New Roman" w:cs="Times New Roman"/>
@@ -5369,7 +5357,7 @@
         </w:rPr>
         <w:t>Explain what the software product will and will not do</w:t>
       </w:r>
-      <w:bookmarkEnd w:id="7"/>
+      <w:bookmarkEnd w:id="6"/>
     </w:p>
     <w:p>
       <w:pPr>
@@ -5383,7 +5371,7 @@
           <w:rFonts w:ascii="Times New Roman" w:hAnsi="Times New Roman" w:cs="Times New Roman"/>
         </w:rPr>
       </w:pPr>
-      <w:bookmarkStart w:id="8" w:name="_Toc367823286"/>
+      <w:bookmarkStart w:id="7" w:name="_Toc367823286"/>
       <w:r>
         <w:rPr>
           <w:rFonts w:ascii="Times New Roman" w:hAnsi="Times New Roman" w:cs="Times New Roman"/>
@@ -5391,7 +5379,7 @@
         </w:rPr>
         <w:t>Application of the software</w:t>
       </w:r>
-      <w:bookmarkEnd w:id="8"/>
+      <w:bookmarkEnd w:id="7"/>
     </w:p>
     <w:p>
       <w:pPr>
@@ -5473,9 +5461,26 @@
       <w:r>
         <w:t xml:space="preserve"> </w:t>
       </w:r>
-      <w:bookmarkStart w:id="9" w:name="_Toc367823287"/>
+      <w:bookmarkStart w:id="8" w:name="_Toc367823287"/>
       <w:r>
         <w:t>Definitions, Acronyms and Abbreviations</w:t>
+      </w:r>
+      <w:bookmarkEnd w:id="8"/>
+      <w:r>
+        <w:t xml:space="preserve"> (All)</w:t>
+      </w:r>
+    </w:p>
+    <w:p>
+      <w:pPr>
+        <w:pStyle w:val="Heading2"/>
+        <w:spacing w:before="0" w:after="0"/>
+      </w:pPr>
+      <w:r>
+        <w:t xml:space="preserve"> </w:t>
+      </w:r>
+      <w:bookmarkStart w:id="9" w:name="_Toc367823288"/>
+      <w:r>
+        <w:t>References</w:t>
       </w:r>
       <w:bookmarkEnd w:id="9"/>
       <w:r>
@@ -5490,28 +5495,11 @@
       <w:r>
         <w:t xml:space="preserve"> </w:t>
       </w:r>
-      <w:bookmarkStart w:id="10" w:name="_Toc367823288"/>
-      <w:r>
-        <w:t>References</w:t>
-      </w:r>
-      <w:bookmarkEnd w:id="10"/>
-      <w:r>
-        <w:t xml:space="preserve"> (All)</w:t>
-      </w:r>
-    </w:p>
-    <w:p>
-      <w:pPr>
-        <w:pStyle w:val="Heading2"/>
-        <w:spacing w:before="0" w:after="0"/>
-      </w:pPr>
-      <w:r>
-        <w:t xml:space="preserve"> </w:t>
-      </w:r>
-      <w:bookmarkStart w:id="11" w:name="_Toc367823289"/>
+      <w:bookmarkStart w:id="10" w:name="_Toc367823289"/>
       <w:r>
         <w:t>Overview</w:t>
       </w:r>
-      <w:bookmarkEnd w:id="11"/>
+      <w:bookmarkEnd w:id="10"/>
       <w:r>
         <w:t xml:space="preserve"> (Adam)</w:t>
       </w:r>
@@ -5528,7 +5516,7 @@
           <w:rFonts w:ascii="Times New Roman" w:hAnsi="Times New Roman" w:cs="Times New Roman"/>
         </w:rPr>
       </w:pPr>
-      <w:bookmarkStart w:id="12" w:name="_Toc367823290"/>
+      <w:bookmarkStart w:id="11" w:name="_Toc367823290"/>
       <w:r>
         <w:rPr>
           <w:rFonts w:ascii="Times New Roman" w:hAnsi="Times New Roman" w:cs="Times New Roman"/>
@@ -5536,7 +5524,7 @@
         </w:rPr>
         <w:t>What the rest of the SRS contains?</w:t>
       </w:r>
-      <w:bookmarkEnd w:id="12"/>
+      <w:bookmarkEnd w:id="11"/>
     </w:p>
     <w:p>
       <w:pPr>
@@ -5550,7 +5538,7 @@
           <w:rFonts w:ascii="Times New Roman" w:hAnsi="Times New Roman" w:cs="Times New Roman"/>
         </w:rPr>
       </w:pPr>
-      <w:bookmarkStart w:id="13" w:name="_Toc367823291"/>
+      <w:bookmarkStart w:id="12" w:name="_Toc367823291"/>
       <w:r>
         <w:rPr>
           <w:rFonts w:ascii="Times New Roman" w:hAnsi="Times New Roman" w:cs="Times New Roman"/>
@@ -5558,18 +5546,18 @@
         </w:rPr>
         <w:t>How the SRS is organized?</w:t>
       </w:r>
-      <w:bookmarkEnd w:id="13"/>
+      <w:bookmarkEnd w:id="12"/>
     </w:p>
     <w:p>
       <w:pPr>
         <w:pStyle w:val="Heading1"/>
         <w:spacing w:before="0" w:after="0"/>
       </w:pPr>
-      <w:bookmarkStart w:id="14" w:name="_Toc367823292"/>
+      <w:bookmarkStart w:id="13" w:name="_Toc367823292"/>
       <w:r>
         <w:t>Overall description</w:t>
       </w:r>
-      <w:bookmarkEnd w:id="14"/>
+      <w:bookmarkEnd w:id="13"/>
       <w:r>
         <w:t xml:space="preserve"> (</w:t>
       </w:r>
@@ -5590,11 +5578,11 @@
       <w:r>
         <w:t xml:space="preserve"> </w:t>
       </w:r>
-      <w:bookmarkStart w:id="15" w:name="_Toc367823293"/>
+      <w:bookmarkStart w:id="14" w:name="_Toc367823293"/>
       <w:r>
         <w:t>Product Perspective</w:t>
       </w:r>
-      <w:bookmarkEnd w:id="15"/>
+      <w:bookmarkEnd w:id="14"/>
     </w:p>
     <w:p>
       <w:pPr>
@@ -5608,7 +5596,7 @@
           <w:rFonts w:ascii="Times New Roman" w:hAnsi="Times New Roman" w:cs="Times New Roman"/>
         </w:rPr>
       </w:pPr>
-      <w:bookmarkStart w:id="16" w:name="_Toc367823294"/>
+      <w:bookmarkStart w:id="15" w:name="_Toc367823294"/>
       <w:r>
         <w:rPr>
           <w:rFonts w:ascii="Times New Roman" w:hAnsi="Times New Roman" w:cs="Times New Roman"/>
@@ -5616,7 +5604,7 @@
         </w:rPr>
         <w:t>System interfaces</w:t>
       </w:r>
-      <w:bookmarkEnd w:id="16"/>
+      <w:bookmarkEnd w:id="15"/>
     </w:p>
     <w:p>
       <w:pPr>
@@ -5630,7 +5618,7 @@
           <w:rFonts w:ascii="Times New Roman" w:hAnsi="Times New Roman" w:cs="Times New Roman"/>
         </w:rPr>
       </w:pPr>
-      <w:bookmarkStart w:id="17" w:name="_Toc367823295"/>
+      <w:bookmarkStart w:id="16" w:name="_Toc367823295"/>
       <w:r>
         <w:rPr>
           <w:rFonts w:ascii="Times New Roman" w:hAnsi="Times New Roman" w:cs="Times New Roman"/>
@@ -5638,8 +5626,150 @@
         </w:rPr>
         <w:t>User interfaces</w:t>
       </w:r>
+      <w:bookmarkEnd w:id="16"/>
+    </w:p>
+    <w:p>
+      <w:pPr>
+        <w:pStyle w:val="Heading3"/>
+        <w:numPr>
+          <w:ilvl w:val="2"/>
+          <w:numId w:val="30"/>
+        </w:numPr>
+        <w:spacing w:before="0" w:after="0"/>
+        <w:rPr>
+          <w:rFonts w:ascii="Times New Roman" w:hAnsi="Times New Roman" w:cs="Times New Roman"/>
+          <w:color w:val="000000"/>
+        </w:rPr>
+      </w:pPr>
+      <w:bookmarkStart w:id="17" w:name="_Toc367823296"/>
+      <w:r>
+        <w:rPr>
+          <w:rFonts w:ascii="Times New Roman" w:hAnsi="Times New Roman" w:cs="Times New Roman"/>
+          <w:color w:val="000000"/>
+        </w:rPr>
+        <w:t>Hardware interfaces</w:t>
+      </w:r>
       <w:bookmarkEnd w:id="17"/>
     </w:p>
+    <w:p>
+      <w:pPr>
+        <w:pStyle w:val="Heading3"/>
+        <w:spacing w:before="0" w:after="0"/>
+        <w:ind w:left="1224"/>
+        <w:rPr>
+          <w:rFonts w:ascii="Times New Roman" w:hAnsi="Times New Roman" w:cs="Times New Roman"/>
+          <w:b w:val="0"/>
+          <w:color w:val="000000"/>
+          <w:sz w:val="24"/>
+          <w:szCs w:val="24"/>
+        </w:rPr>
+      </w:pPr>
+      <w:r>
+        <w:rPr>
+          <w:rFonts w:ascii="Times New Roman" w:hAnsi="Times New Roman" w:cs="Times New Roman"/>
+          <w:b w:val="0"/>
+          <w:sz w:val="24"/>
+          <w:szCs w:val="24"/>
+        </w:rPr>
+        <w:t>The system shall provide information about the average waiting time before entering the line using a monitor (TV).</w:t>
+      </w:r>
+    </w:p>
+    <w:p/>
+    <w:p/>
+    <w:p>
+      <w:pPr>
+        <w:pStyle w:val="Heading3"/>
+        <w:numPr>
+          <w:ilvl w:val="2"/>
+          <w:numId w:val="30"/>
+        </w:numPr>
+        <w:spacing w:before="0" w:after="0"/>
+        <w:rPr>
+          <w:rFonts w:ascii="Times New Roman" w:hAnsi="Times New Roman" w:cs="Times New Roman"/>
+          <w:color w:val="000000"/>
+        </w:rPr>
+      </w:pPr>
+      <w:bookmarkStart w:id="18" w:name="_Toc367823297"/>
+      <w:r>
+        <w:rPr>
+          <w:rFonts w:ascii="Times New Roman" w:hAnsi="Times New Roman" w:cs="Times New Roman"/>
+          <w:color w:val="000000"/>
+        </w:rPr>
+        <w:lastRenderedPageBreak/>
+        <w:t>Software interfaces</w:t>
+      </w:r>
+      <w:bookmarkEnd w:id="18"/>
+    </w:p>
+    <w:p>
+      <w:pPr>
+        <w:pStyle w:val="Heading1"/>
+        <w:numPr>
+          <w:ilvl w:val="0"/>
+          <w:numId w:val="0"/>
+        </w:numPr>
+        <w:ind w:left="360"/>
+        <w:rPr>
+          <w:b w:val="0"/>
+          <w:sz w:val="24"/>
+          <w:szCs w:val="24"/>
+        </w:rPr>
+      </w:pPr>
+      <w:r>
+        <w:rPr>
+          <w:b w:val="0"/>
+          <w:sz w:val="24"/>
+          <w:szCs w:val="24"/>
+        </w:rPr>
+        <w:t>The system shall provide the option to schedule tests.</w:t>
+      </w:r>
+    </w:p>
+    <w:p>
+      <w:pPr>
+        <w:pStyle w:val="Heading1"/>
+        <w:numPr>
+          <w:ilvl w:val="0"/>
+          <w:numId w:val="0"/>
+        </w:numPr>
+        <w:ind w:left="360"/>
+        <w:rPr>
+          <w:b w:val="0"/>
+          <w:sz w:val="24"/>
+          <w:szCs w:val="24"/>
+        </w:rPr>
+      </w:pPr>
+      <w:r>
+        <w:rPr>
+          <w:b w:val="0"/>
+          <w:sz w:val="24"/>
+          <w:szCs w:val="24"/>
+        </w:rPr>
+        <w:t>The system shall provide information about the average waiting time before entering the line.</w:t>
+      </w:r>
+    </w:p>
+    <w:p>
+      <w:pPr>
+        <w:pStyle w:val="Heading1"/>
+        <w:numPr>
+          <w:ilvl w:val="0"/>
+          <w:numId w:val="0"/>
+        </w:numPr>
+        <w:ind w:left="360"/>
+        <w:rPr>
+          <w:b w:val="0"/>
+          <w:sz w:val="24"/>
+          <w:szCs w:val="24"/>
+        </w:rPr>
+      </w:pPr>
+      <w:r>
+        <w:rPr>
+          <w:b w:val="0"/>
+          <w:sz w:val="24"/>
+          <w:szCs w:val="24"/>
+        </w:rPr>
+        <w:t>The system shall provide information about the average waiting time before entering the line. The user will be able to check this information in the school website.</w:t>
+      </w:r>
+    </w:p>
+    <w:p/>
     <w:p>
       <w:pPr>
         <w:pStyle w:val="Heading3"/>
@@ -5652,15 +5782,15 @@
           <w:rFonts w:ascii="Times New Roman" w:hAnsi="Times New Roman" w:cs="Times New Roman"/>
         </w:rPr>
       </w:pPr>
-      <w:bookmarkStart w:id="18" w:name="_Toc367823296"/>
+      <w:bookmarkStart w:id="19" w:name="_Toc367823298"/>
       <w:r>
         <w:rPr>
           <w:rFonts w:ascii="Times New Roman" w:hAnsi="Times New Roman" w:cs="Times New Roman"/>
           <w:color w:val="000000"/>
         </w:rPr>
-        <w:t>Hardware interfaces</w:t>
+        <w:t>Communication interfaces</w:t>
       </w:r>
-      <w:bookmarkEnd w:id="18"/>
+      <w:bookmarkEnd w:id="19"/>
     </w:p>
     <w:p>
       <w:pPr>
@@ -5674,15 +5804,15 @@
           <w:rFonts w:ascii="Times New Roman" w:hAnsi="Times New Roman" w:cs="Times New Roman"/>
         </w:rPr>
       </w:pPr>
-      <w:bookmarkStart w:id="19" w:name="_Toc367823297"/>
+      <w:bookmarkStart w:id="20" w:name="_Toc367823299"/>
       <w:r>
         <w:rPr>
           <w:rFonts w:ascii="Times New Roman" w:hAnsi="Times New Roman" w:cs="Times New Roman"/>
           <w:color w:val="000000"/>
         </w:rPr>
-        <w:t>Software interfaces</w:t>
+        <w:t>Memory constraints</w:t>
       </w:r>
-      <w:bookmarkEnd w:id="19"/>
+      <w:bookmarkEnd w:id="20"/>
     </w:p>
     <w:p>
       <w:pPr>
@@ -5696,15 +5826,15 @@
           <w:rFonts w:ascii="Times New Roman" w:hAnsi="Times New Roman" w:cs="Times New Roman"/>
         </w:rPr>
       </w:pPr>
-      <w:bookmarkStart w:id="20" w:name="_Toc367823298"/>
+      <w:bookmarkStart w:id="21" w:name="_Toc367823300"/>
       <w:r>
         <w:rPr>
           <w:rFonts w:ascii="Times New Roman" w:hAnsi="Times New Roman" w:cs="Times New Roman"/>
           <w:color w:val="000000"/>
         </w:rPr>
-        <w:t>Communication interfaces</w:t>
+        <w:t>Operations</w:t>
       </w:r>
-      <w:bookmarkEnd w:id="20"/>
+      <w:bookmarkEnd w:id="21"/>
     </w:p>
     <w:p>
       <w:pPr>
@@ -5718,51 +5848,7 @@
           <w:rFonts w:ascii="Times New Roman" w:hAnsi="Times New Roman" w:cs="Times New Roman"/>
         </w:rPr>
       </w:pPr>
-      <w:bookmarkStart w:id="21" w:name="_Toc367823299"/>
-      <w:r>
-        <w:rPr>
-          <w:rFonts w:ascii="Times New Roman" w:hAnsi="Times New Roman" w:cs="Times New Roman"/>
-          <w:color w:val="000000"/>
-        </w:rPr>
-        <w:t>Memory constraints</w:t>
-      </w:r>
-      <w:bookmarkEnd w:id="21"/>
-    </w:p>
-    <w:p>
-      <w:pPr>
-        <w:pStyle w:val="Heading3"/>
-        <w:numPr>
-          <w:ilvl w:val="2"/>
-          <w:numId w:val="30"/>
-        </w:numPr>
-        <w:spacing w:before="0" w:after="0"/>
-        <w:rPr>
-          <w:rFonts w:ascii="Times New Roman" w:hAnsi="Times New Roman" w:cs="Times New Roman"/>
-        </w:rPr>
-      </w:pPr>
-      <w:bookmarkStart w:id="22" w:name="_Toc367823300"/>
-      <w:r>
-        <w:rPr>
-          <w:rFonts w:ascii="Times New Roman" w:hAnsi="Times New Roman" w:cs="Times New Roman"/>
-          <w:color w:val="000000"/>
-        </w:rPr>
-        <w:t>Operations</w:t>
-      </w:r>
-      <w:bookmarkEnd w:id="22"/>
-    </w:p>
-    <w:p>
-      <w:pPr>
-        <w:pStyle w:val="Heading3"/>
-        <w:numPr>
-          <w:ilvl w:val="2"/>
-          <w:numId w:val="30"/>
-        </w:numPr>
-        <w:spacing w:before="0" w:after="0"/>
-        <w:rPr>
-          <w:rFonts w:ascii="Times New Roman" w:hAnsi="Times New Roman" w:cs="Times New Roman"/>
-        </w:rPr>
-      </w:pPr>
-      <w:bookmarkStart w:id="23" w:name="_Toc367823301"/>
+      <w:bookmarkStart w:id="22" w:name="_Toc367823301"/>
       <w:r>
         <w:rPr>
           <w:rFonts w:ascii="Times New Roman" w:hAnsi="Times New Roman" w:cs="Times New Roman"/>
@@ -5770,6 +5856,20 @@
         </w:rPr>
         <w:t>Site adaption requirements</w:t>
       </w:r>
+      <w:bookmarkEnd w:id="22"/>
+    </w:p>
+    <w:p>
+      <w:pPr>
+        <w:pStyle w:val="Heading2"/>
+        <w:spacing w:before="0" w:after="0"/>
+      </w:pPr>
+      <w:r>
+        <w:t xml:space="preserve"> </w:t>
+      </w:r>
+      <w:bookmarkStart w:id="23" w:name="_Toc367823302"/>
+      <w:r>
+        <w:t>Product Functions</w:t>
+      </w:r>
       <w:bookmarkEnd w:id="23"/>
     </w:p>
     <w:p>
@@ -5780,9 +5880,9 @@
       <w:r>
         <w:t xml:space="preserve"> </w:t>
       </w:r>
-      <w:bookmarkStart w:id="24" w:name="_Toc367823302"/>
+      <w:bookmarkStart w:id="24" w:name="_Toc367823303"/>
       <w:r>
-        <w:t>Product Functions</w:t>
+        <w:t>User Characteristics</w:t>
       </w:r>
       <w:bookmarkEnd w:id="24"/>
     </w:p>
@@ -5794,9 +5894,9 @@
       <w:r>
         <w:t xml:space="preserve"> </w:t>
       </w:r>
-      <w:bookmarkStart w:id="25" w:name="_Toc367823303"/>
+      <w:bookmarkStart w:id="25" w:name="_Toc367823304"/>
       <w:r>
-        <w:t>User Characteristics</w:t>
+        <w:t>Constraints</w:t>
       </w:r>
       <w:bookmarkEnd w:id="25"/>
     </w:p>
@@ -5808,9 +5908,9 @@
       <w:r>
         <w:t xml:space="preserve"> </w:t>
       </w:r>
-      <w:bookmarkStart w:id="26" w:name="_Toc367823304"/>
+      <w:bookmarkStart w:id="26" w:name="_Toc367823305"/>
       <w:r>
-        <w:t>Constraints</w:t>
+        <w:t>Assumptions and Dependencies</w:t>
       </w:r>
       <w:bookmarkEnd w:id="26"/>
     </w:p>
@@ -5822,41 +5922,24 @@
       <w:r>
         <w:t xml:space="preserve"> </w:t>
       </w:r>
-      <w:bookmarkStart w:id="27" w:name="_Toc367823305"/>
+      <w:bookmarkStart w:id="27" w:name="_Toc367823306"/>
       <w:r>
-        <w:t>Assumptions and Dependencies</w:t>
+        <w:t>Apportioning of requirements</w:t>
       </w:r>
       <w:bookmarkEnd w:id="27"/>
     </w:p>
     <w:p>
       <w:pPr>
-        <w:pStyle w:val="Heading2"/>
-        <w:spacing w:before="0" w:after="0"/>
-      </w:pPr>
-      <w:r>
-        <w:t xml:space="preserve"> </w:t>
-      </w:r>
-      <w:bookmarkStart w:id="28" w:name="_Toc367823306"/>
-      <w:r>
-        <w:t>Apportioning of requirements</w:t>
-      </w:r>
-      <w:bookmarkEnd w:id="28"/>
-    </w:p>
-    <w:p>
-      <w:pPr>
         <w:pStyle w:val="Heading1"/>
         <w:spacing w:before="0" w:after="0"/>
       </w:pPr>
-      <w:bookmarkStart w:id="29" w:name="_Toc367823307"/>
+      <w:bookmarkStart w:id="28" w:name="_Toc367823307"/>
       <w:r>
         <w:t>Specific Requirements</w:t>
       </w:r>
-      <w:bookmarkEnd w:id="29"/>
+      <w:bookmarkEnd w:id="28"/>
       <w:r>
-        <w:t xml:space="preserve"> </w:t>
-      </w:r>
-      <w:r>
-        <w:t>(</w:t>
+        <w:t xml:space="preserve"> (</w:t>
       </w:r>
       <w:proofErr w:type="spellStart"/>
       <w:r>
@@ -5868,13 +5951,7 @@
       </w:r>
       <w:proofErr w:type="gramStart"/>
       <w:r>
-        <w:t xml:space="preserve">) </w:t>
-      </w:r>
-      <w:r>
-        <w:t xml:space="preserve"> </w:t>
-      </w:r>
-      <w:r>
-        <w:t>(</w:t>
+        <w:t>)  (</w:t>
       </w:r>
       <w:proofErr w:type="gramEnd"/>
       <w:r>
@@ -5889,10 +5966,39 @@
       <w:r>
         <w:t xml:space="preserve"> </w:t>
       </w:r>
-      <w:bookmarkStart w:id="30" w:name="_Toc367823308"/>
+      <w:bookmarkStart w:id="29" w:name="_Toc367823308"/>
       <w:r>
         <w:t>External interfaces</w:t>
       </w:r>
+      <w:bookmarkEnd w:id="29"/>
+    </w:p>
+    <w:p>
+      <w:r>
+        <w:t>The system shall provide information about what is required to bring to the testing center.</w:t>
+      </w:r>
+    </w:p>
+    <w:p>
+      <w:r>
+        <w:t>The system shall provide information about what is allowed to bring to the testing center.</w:t>
+      </w:r>
+    </w:p>
+    <w:p>
+      <w:r>
+        <w:t>The system shall provide information about what is not allowed to bring to the testing center.</w:t>
+      </w:r>
+    </w:p>
+    <w:p>
+      <w:r>
+        <w:t>The system shall provide information about what is required to bring to the testing center</w:t>
+      </w:r>
+    </w:p>
+    <w:p>
+      <w:r>
+        <w:t>The system shall provide information about the average waiting time before entering the line.</w:t>
+      </w:r>
+    </w:p>
+    <w:p>
+      <w:bookmarkStart w:id="30" w:name="_GoBack"/>
       <w:bookmarkEnd w:id="30"/>
     </w:p>
     <w:p>
@@ -5901,6 +6007,7 @@
         <w:spacing w:before="0" w:after="0"/>
       </w:pPr>
       <w:r>
+        <w:lastRenderedPageBreak/>
         <w:t xml:space="preserve"> </w:t>
       </w:r>
       <w:bookmarkStart w:id="31" w:name="_Toc367823309"/>
@@ -5915,7 +6022,6 @@
         <w:spacing w:before="0" w:after="0"/>
       </w:pPr>
       <w:r>
-        <w:lastRenderedPageBreak/>
         <w:t xml:space="preserve"> </w:t>
       </w:r>
       <w:bookmarkStart w:id="32" w:name="_Toc367823310"/>
@@ -12123,7 +12229,7 @@
 </file>
 
 <file path=customXml/itemProps1.xml><?xml version="1.0" encoding="utf-8"?>
-<ds:datastoreItem xmlns:ds="http://schemas.openxmlformats.org/officeDocument/2006/customXml" ds:itemID="{5A8E8AEE-611F-4B10-BCE6-3585B2169351}">
+<ds:datastoreItem xmlns:ds="http://schemas.openxmlformats.org/officeDocument/2006/customXml" ds:itemID="{F49ABD42-9C43-4CFD-B708-41DD79DEFCBC}">
   <ds:schemaRefs>
     <ds:schemaRef ds:uri="http://schemas.openxmlformats.org/officeDocument/2006/bibliography"/>
   </ds:schemaRefs>

</xml_diff>

<commit_message>
requirements from survey 5.
</commit_message>
<xml_diff>
--- a/SRS/SRS BYUI Testing Center.docx
+++ b/SRS/SRS BYUI Testing Center.docx
@@ -5614,16 +5614,29 @@
     </w:p>
     <w:p>
       <w:r>
-        <w:t>+The system shall provide music in one separate room of testing. (How do they do this currently? A cd player? If so do they want to be able to turn on/off music from the testing center system?)</w:t>
-      </w:r>
-      <w:r>
-        <w:t xml:space="preserve"> The interface here is to the existing speaker in the wall, if applicable.</w:t>
+        <w:t>+The system shall provide music in one separate room of testing. (How do they do this currently? A cd player? If so do they want to be able to turn on/off music from the testing center system?) The interface here is to the existing speaker in the wall, if applicable.</w:t>
       </w:r>
     </w:p>
     <w:p>
       <w:r>
         <w:t>+if deemed appropriate the system shall provide music to the line as well.</w:t>
       </w:r>
+    </w:p>
+    <w:p>
+      <w:r>
+        <w:t>+</w:t>
+      </w:r>
+      <w:r>
+        <w:t>System shall be s</w:t>
+      </w:r>
+      <w:r>
+        <w:t>c</w:t>
+      </w:r>
+      <w:r>
+        <w:t>alable (ie desktops to mobile)</w:t>
+      </w:r>
+      <w:bookmarkStart w:id="16" w:name="_GoBack"/>
+      <w:bookmarkEnd w:id="16"/>
     </w:p>
     <w:p>
       <w:pPr>
@@ -5638,7 +5651,7 @@
           <w:color w:val="000000"/>
         </w:rPr>
       </w:pPr>
-      <w:bookmarkStart w:id="16" w:name="_Toc367823295"/>
+      <w:bookmarkStart w:id="17" w:name="_Toc367823295"/>
       <w:r>
         <w:rPr>
           <w:rFonts w:ascii="Times New Roman" w:hAnsi="Times New Roman" w:cs="Times New Roman"/>
@@ -5646,7 +5659,7 @@
         </w:rPr>
         <w:t>User interfaces</w:t>
       </w:r>
-      <w:bookmarkEnd w:id="16"/>
+      <w:bookmarkEnd w:id="17"/>
     </w:p>
     <w:p>
       <w:r>
@@ -5665,6 +5678,20 @@
       </w:r>
       <w:r>
         <w:t>The user interface shall enable a testing center employee with 5 months of experience to check out a test within 3 min.</w:t>
+      </w:r>
+    </w:p>
+    <w:p>
+      <w:r>
+        <w:t>+</w:t>
+      </w:r>
+      <w:r>
+        <w:t>System shall be s</w:t>
+      </w:r>
+      <w:r>
+        <w:t>c</w:t>
+      </w:r>
+      <w:r>
+        <w:t>alable (ie desktops to mobile)</w:t>
       </w:r>
     </w:p>
     <w:p>
@@ -5680,7 +5707,7 @@
           <w:color w:val="000000"/>
         </w:rPr>
       </w:pPr>
-      <w:bookmarkStart w:id="17" w:name="_Toc367823296"/>
+      <w:bookmarkStart w:id="18" w:name="_Toc367823296"/>
       <w:r>
         <w:rPr>
           <w:rFonts w:ascii="Times New Roman" w:hAnsi="Times New Roman" w:cs="Times New Roman"/>
@@ -5688,11 +5715,33 @@
         </w:rPr>
         <w:t>Hardware interfaces</w:t>
       </w:r>
-      <w:bookmarkEnd w:id="17"/>
+      <w:bookmarkEnd w:id="18"/>
     </w:p>
     <w:p>
       <w:r>
         <w:t>+There shall be a device for entering the student’s I-Number, connected via USB to a Testing center Employee’s work station/computer.</w:t>
+      </w:r>
+    </w:p>
+    <w:p>
+      <w:r>
+        <w:t>+</w:t>
+      </w:r>
+      <w:r>
+        <w:t>System shall handle multiple testing locations</w:t>
+      </w:r>
+    </w:p>
+    <w:p>
+      <w:r>
+        <w:t>+</w:t>
+      </w:r>
+      <w:r>
+        <w:t>System shall be s</w:t>
+      </w:r>
+      <w:r>
+        <w:t>c</w:t>
+      </w:r>
+      <w:r>
+        <w:t>alable (ie desktops to mobile)</w:t>
       </w:r>
     </w:p>
     <w:p>
@@ -5708,7 +5757,7 @@
           <w:color w:val="000000"/>
         </w:rPr>
       </w:pPr>
-      <w:bookmarkStart w:id="18" w:name="_Toc367823297"/>
+      <w:bookmarkStart w:id="19" w:name="_Toc367823297"/>
       <w:r>
         <w:rPr>
           <w:rFonts w:ascii="Times New Roman" w:hAnsi="Times New Roman" w:cs="Times New Roman"/>
@@ -5716,7 +5765,7 @@
         </w:rPr>
         <w:t>Software interfaces</w:t>
       </w:r>
-      <w:bookmarkEnd w:id="18"/>
+      <w:bookmarkEnd w:id="19"/>
     </w:p>
     <w:p>
       <w:r>
@@ -5733,28 +5782,39 @@
     </w:p>
     <w:p>
       <w:r>
-        <w:t>+The System sha</w:t>
-      </w:r>
-      <w:r>
-        <w:t>l</w:t>
-      </w:r>
-      <w:r>
-        <w:t xml:space="preserve">l interact with </w:t>
-      </w:r>
-      <w:r>
-        <w:t>I-</w:t>
-      </w:r>
-      <w:r>
-        <w:t xml:space="preserve">Learn interfaces to upload </w:t>
-      </w:r>
-      <w:r>
-        <w:t>statistics</w:t>
-      </w:r>
-      <w:r>
-        <w:t>.</w:t>
+        <w:t>+The System shall interact with I-Learn interfaces to upload statistics.</w:t>
       </w:r>
     </w:p>
-    <w:p/>
+    <w:p>
+      <w:r>
+        <w:t>+</w:t>
+      </w:r>
+      <w:r>
+        <w:t>System shall handle multiple testing locations</w:t>
+      </w:r>
+    </w:p>
+    <w:p>
+      <w:r>
+        <w:t>+</w:t>
+      </w:r>
+      <w:r>
+        <w:t>System shall allow online testing</w:t>
+      </w:r>
+    </w:p>
+    <w:p>
+      <w:r>
+        <w:t>+</w:t>
+      </w:r>
+      <w:r>
+        <w:t>System shall be s</w:t>
+      </w:r>
+      <w:r>
+        <w:t>c</w:t>
+      </w:r>
+      <w:r>
+        <w:t>alable (ie desktops to mobile)</w:t>
+      </w:r>
+    </w:p>
     <w:p>
       <w:pPr>
         <w:pStyle w:val="Heading3"/>
@@ -5768,7 +5828,7 @@
           <w:color w:val="000000"/>
         </w:rPr>
       </w:pPr>
-      <w:bookmarkStart w:id="19" w:name="_Toc367823298"/>
+      <w:bookmarkStart w:id="20" w:name="_Toc367823298"/>
       <w:r>
         <w:rPr>
           <w:rFonts w:ascii="Times New Roman" w:hAnsi="Times New Roman" w:cs="Times New Roman"/>
@@ -5776,19 +5836,19 @@
         </w:rPr>
         <w:t>Communication interfaces</w:t>
       </w:r>
-      <w:bookmarkEnd w:id="19"/>
+      <w:bookmarkEnd w:id="20"/>
     </w:p>
     <w:p>
       <w:r>
-        <w:t xml:space="preserve">+Any HTML content served shall be compliant with HTTP </w:t>
-      </w:r>
-      <w:proofErr w:type="spellStart"/>
-      <w:r>
-        <w:t>protical</w:t>
-      </w:r>
-      <w:proofErr w:type="spellEnd"/>
-      <w:r>
-        <w:t xml:space="preserve"> 1.1</w:t>
+        <w:t>+Any HTML content served shall be compliant with HTTP protical 1.1</w:t>
+      </w:r>
+    </w:p>
+    <w:p>
+      <w:r>
+        <w:t>+</w:t>
+      </w:r>
+      <w:r>
+        <w:t>System shall allow online testing</w:t>
       </w:r>
     </w:p>
     <w:p>
@@ -5803,7 +5863,7 @@
           <w:rFonts w:ascii="Times New Roman" w:hAnsi="Times New Roman" w:cs="Times New Roman"/>
         </w:rPr>
       </w:pPr>
-      <w:bookmarkStart w:id="20" w:name="_Toc367823299"/>
+      <w:bookmarkStart w:id="21" w:name="_Toc367823299"/>
       <w:r>
         <w:rPr>
           <w:rFonts w:ascii="Times New Roman" w:hAnsi="Times New Roman" w:cs="Times New Roman"/>
@@ -5811,7 +5871,7 @@
         </w:rPr>
         <w:t>Memory constraints</w:t>
       </w:r>
-      <w:bookmarkEnd w:id="20"/>
+      <w:bookmarkEnd w:id="21"/>
     </w:p>
     <w:p>
       <w:pPr>
@@ -5825,7 +5885,7 @@
           <w:rFonts w:ascii="Times New Roman" w:hAnsi="Times New Roman" w:cs="Times New Roman"/>
         </w:rPr>
       </w:pPr>
-      <w:bookmarkStart w:id="21" w:name="_Toc367823300"/>
+      <w:bookmarkStart w:id="22" w:name="_Toc367823300"/>
       <w:r>
         <w:rPr>
           <w:rFonts w:ascii="Times New Roman" w:hAnsi="Times New Roman" w:cs="Times New Roman"/>
@@ -5833,7 +5893,7 @@
         </w:rPr>
         <w:t>Operations</w:t>
       </w:r>
-      <w:bookmarkEnd w:id="21"/>
+      <w:bookmarkEnd w:id="22"/>
     </w:p>
     <w:p>
       <w:pPr>
@@ -5848,7 +5908,7 @@
           <w:color w:val="000000"/>
         </w:rPr>
       </w:pPr>
-      <w:bookmarkStart w:id="22" w:name="_Toc367823301"/>
+      <w:bookmarkStart w:id="23" w:name="_Toc367823301"/>
       <w:r>
         <w:rPr>
           <w:rFonts w:ascii="Times New Roman" w:hAnsi="Times New Roman" w:cs="Times New Roman"/>
@@ -5856,38 +5916,60 @@
         </w:rPr>
         <w:t>Site adaption requirements</w:t>
       </w:r>
-      <w:bookmarkEnd w:id="22"/>
-    </w:p>
-    <w:p>
-      <w:r>
-        <w:t>+The system shall turn off and turn on by times specified by the Testing Center Employee’s</w:t>
-      </w:r>
-    </w:p>
-    <w:p>
-      <w:pPr>
-        <w:pStyle w:val="Heading2"/>
-        <w:spacing w:before="0" w:after="0"/>
-      </w:pPr>
-      <w:r>
-        <w:t xml:space="preserve"> </w:t>
-      </w:r>
-      <w:bookmarkStart w:id="23" w:name="_Toc367823302"/>
-      <w:r>
-        <w:t>Product Functions</w:t>
-      </w:r>
       <w:bookmarkEnd w:id="23"/>
     </w:p>
     <w:p>
       <w:r>
-        <w:t>+electronic tests (including serving of computers)</w:t>
+        <w:t>+The system shall turn off and turn on by times specified by the Testing Center Employee’s</w:t>
       </w:r>
     </w:p>
     <w:p>
-      <w:r>
-        <w:t>+Paper tests (including printing of tests)</w:t>
-      </w:r>
+      <w:pPr>
+        <w:pStyle w:val="Heading2"/>
+        <w:spacing w:before="0" w:after="0"/>
+      </w:pPr>
+      <w:r>
+        <w:t xml:space="preserve"> </w:t>
+      </w:r>
+      <w:bookmarkStart w:id="24" w:name="_Toc367823302"/>
+      <w:r>
+        <w:t>Product Functions</w:t>
+      </w:r>
+      <w:bookmarkEnd w:id="24"/>
     </w:p>
     <w:p>
+      <w:r>
+        <w:t>+electronic tests (including serving of computers)</w:t>
+      </w:r>
+    </w:p>
+    <w:p>
+      <w:r>
+        <w:t>+Paper tests (including printing of tests)</w:t>
+      </w:r>
+    </w:p>
+    <w:p>
+      <w:r>
+        <w:t>+</w:t>
+      </w:r>
+      <w:r>
+        <w:t>System shall allow online testing</w:t>
+      </w:r>
+    </w:p>
+    <w:p>
+      <w:r>
+        <w:t>+</w:t>
+      </w:r>
+      <w:r>
+        <w:t>System shall be s</w:t>
+      </w:r>
+      <w:r>
+        <w:t>c</w:t>
+      </w:r>
+      <w:r>
+        <w:t>alable (ie desktops to mobile)</w:t>
+      </w:r>
+    </w:p>
+    <w:p>
       <w:pPr>
         <w:pStyle w:val="Heading2"/>
         <w:spacing w:before="0" w:after="0"/>
@@ -5895,11 +5977,11 @@
       <w:r>
         <w:t xml:space="preserve"> </w:t>
       </w:r>
-      <w:bookmarkStart w:id="24" w:name="_Toc367823303"/>
+      <w:bookmarkStart w:id="25" w:name="_Toc367823303"/>
       <w:r>
         <w:t>User Characteristic</w:t>
       </w:r>
-      <w:bookmarkEnd w:id="24"/>
+      <w:bookmarkEnd w:id="25"/>
       <w:r>
         <w:t>s</w:t>
       </w:r>
@@ -5912,23 +5994,9 @@
       <w:r>
         <w:t xml:space="preserve"> </w:t>
       </w:r>
-      <w:bookmarkStart w:id="25" w:name="_Toc367823304"/>
+      <w:bookmarkStart w:id="26" w:name="_Toc367823304"/>
       <w:r>
         <w:t>Constraints</w:t>
-      </w:r>
-      <w:bookmarkEnd w:id="25"/>
-    </w:p>
-    <w:p>
-      <w:pPr>
-        <w:pStyle w:val="Heading2"/>
-        <w:spacing w:before="0" w:after="0"/>
-      </w:pPr>
-      <w:r>
-        <w:t xml:space="preserve"> </w:t>
-      </w:r>
-      <w:bookmarkStart w:id="26" w:name="_Toc367823305"/>
-      <w:r>
-        <w:t>Assumptions and Dependencies</w:t>
       </w:r>
       <w:bookmarkEnd w:id="26"/>
     </w:p>
@@ -5940,32 +6008,38 @@
       <w:r>
         <w:t xml:space="preserve"> </w:t>
       </w:r>
-      <w:bookmarkStart w:id="27" w:name="_Toc367823306"/>
-      <w:r>
-        <w:t>Apportioning of requirements</w:t>
+      <w:bookmarkStart w:id="27" w:name="_Toc367823305"/>
+      <w:r>
+        <w:t>Assumptions and Dependencies</w:t>
       </w:r>
       <w:bookmarkEnd w:id="27"/>
     </w:p>
     <w:p>
       <w:pPr>
+        <w:pStyle w:val="Heading2"/>
+        <w:spacing w:before="0" w:after="0"/>
+      </w:pPr>
+      <w:r>
+        <w:t xml:space="preserve"> </w:t>
+      </w:r>
+      <w:bookmarkStart w:id="28" w:name="_Toc367823306"/>
+      <w:r>
+        <w:t>Apportioning of requirements</w:t>
+      </w:r>
+      <w:bookmarkEnd w:id="28"/>
+    </w:p>
+    <w:p>
+      <w:pPr>
         <w:pStyle w:val="Heading1"/>
         <w:spacing w:before="0" w:after="0"/>
       </w:pPr>
-      <w:bookmarkStart w:id="28" w:name="_Toc367823307"/>
+      <w:bookmarkStart w:id="29" w:name="_Toc367823307"/>
       <w:r>
         <w:t>Specific Requirements</w:t>
       </w:r>
-      <w:bookmarkEnd w:id="28"/>
-      <w:r>
-        <w:t xml:space="preserve"> (Devyn: Draft) (Jordan: man in middle</w:t>
-      </w:r>
-      <w:proofErr w:type="gramStart"/>
-      <w:r>
-        <w:t>)  (</w:t>
-      </w:r>
-      <w:proofErr w:type="gramEnd"/>
-      <w:r>
-        <w:t>Chris: Final Review)</w:t>
+      <w:bookmarkEnd w:id="29"/>
+      <w:r>
+        <w:t xml:space="preserve"> (Devyn: Draft) (Jordan: man in middle)  (Chris: Final Review)</w:t>
       </w:r>
     </w:p>
     <w:p>
@@ -5976,71 +6050,95 @@
       <w:r>
         <w:t xml:space="preserve"> </w:t>
       </w:r>
-      <w:bookmarkStart w:id="29" w:name="_Toc367823308"/>
+      <w:bookmarkStart w:id="30" w:name="_Toc367823308"/>
       <w:r>
         <w:t>External interfaces</w:t>
-      </w:r>
-      <w:bookmarkEnd w:id="29"/>
-    </w:p>
-    <w:p>
-      <w:r>
-        <w:t>+Enable student to view scores and times for past, current and upcoming tests in the testing center</w:t>
-      </w:r>
-    </w:p>
-    <w:p>
-      <w:pPr>
-        <w:pStyle w:val="Heading2"/>
-        <w:spacing w:before="0" w:after="0"/>
-      </w:pPr>
-      <w:r>
-        <w:t xml:space="preserve"> </w:t>
-      </w:r>
-      <w:bookmarkStart w:id="30" w:name="_Toc367823309"/>
-      <w:r>
-        <w:t>Functions</w:t>
       </w:r>
       <w:bookmarkEnd w:id="30"/>
     </w:p>
     <w:p>
+      <w:r>
+        <w:t>+Enable student to view scores and times for past, current and upcoming tests in the testing center</w:t>
+      </w:r>
+    </w:p>
+    <w:p>
+      <w:r>
+        <w:t>+</w:t>
+      </w:r>
+      <w:r>
+        <w:t>System shall allow online testing</w:t>
+      </w:r>
+    </w:p>
+    <w:p>
+      <w:r>
+        <w:t>+</w:t>
+      </w:r>
+      <w:r>
+        <w:t>System shall be scalable (ie desktops to mobile)</w:t>
+      </w:r>
+    </w:p>
+    <w:p>
       <w:pPr>
         <w:pStyle w:val="Heading2"/>
         <w:spacing w:before="0" w:after="0"/>
       </w:pPr>
       <w:r>
+        <w:lastRenderedPageBreak/>
         <w:t xml:space="preserve"> </w:t>
       </w:r>
-      <w:bookmarkStart w:id="31" w:name="_Toc367823310"/>
-      <w:r>
-        <w:t>Performance requirements</w:t>
+      <w:bookmarkStart w:id="31" w:name="_Toc367823309"/>
+      <w:r>
+        <w:t>Functions</w:t>
       </w:r>
       <w:bookmarkEnd w:id="31"/>
     </w:p>
     <w:p>
-      <w:r>
-        <w:t>+The system shall support 500 students taking a test at any given time (either electronic or paper)</w:t>
-      </w:r>
-    </w:p>
-    <w:p>
-      <w:r>
-        <w:t>+The system shall support X number of employee terminals</w:t>
-      </w:r>
-    </w:p>
-    <w:p>
       <w:pPr>
         <w:pStyle w:val="Heading2"/>
         <w:spacing w:before="0" w:after="0"/>
       </w:pPr>
       <w:r>
-        <w:lastRenderedPageBreak/>
         <w:t xml:space="preserve"> </w:t>
       </w:r>
-      <w:bookmarkStart w:id="32" w:name="_Toc367823311"/>
-      <w:r>
-        <w:t>Logical database requirements</w:t>
+      <w:bookmarkStart w:id="32" w:name="_Toc367823310"/>
+      <w:r>
+        <w:t>Performance requirements</w:t>
       </w:r>
       <w:bookmarkEnd w:id="32"/>
     </w:p>
     <w:p>
+      <w:r>
+        <w:t>+The system shall support 500 students taking a test at any given time (either electronic or paper)</w:t>
+      </w:r>
+    </w:p>
+    <w:p>
+      <w:r>
+        <w:t>+The system shall support X number of employee terminals</w:t>
+      </w:r>
+    </w:p>
+    <w:p>
+      <w:r>
+        <w:t>+</w:t>
+      </w:r>
+      <w:r>
+        <w:t>System shall handle multiple testing locations</w:t>
+      </w:r>
+    </w:p>
+    <w:p>
+      <w:r>
+        <w:t>+</w:t>
+      </w:r>
+      <w:r>
+        <w:t>System shall be s</w:t>
+      </w:r>
+      <w:r>
+        <w:t>c</w:t>
+      </w:r>
+      <w:r>
+        <w:t>alable (ie desktops to mobile)</w:t>
+      </w:r>
+    </w:p>
+    <w:p>
       <w:pPr>
         <w:pStyle w:val="Heading2"/>
         <w:spacing w:before="0" w:after="0"/>
@@ -6048,11 +6146,25 @@
       <w:r>
         <w:t xml:space="preserve"> </w:t>
       </w:r>
-      <w:bookmarkStart w:id="33" w:name="_Toc367823312"/>
+      <w:bookmarkStart w:id="33" w:name="_Toc367823311"/>
+      <w:r>
+        <w:t>Logical database requirements</w:t>
+      </w:r>
+      <w:bookmarkEnd w:id="33"/>
+    </w:p>
+    <w:p>
+      <w:pPr>
+        <w:pStyle w:val="Heading2"/>
+        <w:spacing w:before="0" w:after="0"/>
+      </w:pPr>
+      <w:r>
+        <w:t xml:space="preserve"> </w:t>
+      </w:r>
+      <w:bookmarkStart w:id="34" w:name="_Toc367823312"/>
       <w:r>
         <w:t>Design constraints</w:t>
       </w:r>
-      <w:bookmarkEnd w:id="33"/>
+      <w:bookmarkEnd w:id="34"/>
     </w:p>
     <w:p>
       <w:pPr>
@@ -6066,7 +6178,7 @@
           <w:rFonts w:ascii="Times New Roman" w:hAnsi="Times New Roman" w:cs="Times New Roman"/>
         </w:rPr>
       </w:pPr>
-      <w:bookmarkStart w:id="34" w:name="_Toc367823313"/>
+      <w:bookmarkStart w:id="35" w:name="_Toc367823313"/>
       <w:r>
         <w:rPr>
           <w:rFonts w:ascii="Times New Roman" w:hAnsi="Times New Roman" w:cs="Times New Roman"/>
@@ -6074,7 +6186,7 @@
         </w:rPr>
         <w:t>Standards compliance</w:t>
       </w:r>
-      <w:bookmarkEnd w:id="34"/>
+      <w:bookmarkEnd w:id="35"/>
     </w:p>
     <w:p>
       <w:pPr>
@@ -6084,11 +6196,11 @@
       <w:r>
         <w:t xml:space="preserve"> </w:t>
       </w:r>
-      <w:bookmarkStart w:id="35" w:name="_Toc367823314"/>
+      <w:bookmarkStart w:id="36" w:name="_Toc367823314"/>
       <w:r>
         <w:t>Software system attributes</w:t>
       </w:r>
-      <w:bookmarkEnd w:id="35"/>
+      <w:bookmarkEnd w:id="36"/>
     </w:p>
     <w:p>
       <w:pPr>
@@ -6102,7 +6214,7 @@
           <w:rFonts w:ascii="Times New Roman" w:hAnsi="Times New Roman" w:cs="Times New Roman"/>
         </w:rPr>
       </w:pPr>
-      <w:bookmarkStart w:id="36" w:name="_Toc367823315"/>
+      <w:bookmarkStart w:id="37" w:name="_Toc367823315"/>
       <w:r>
         <w:rPr>
           <w:rFonts w:ascii="Times New Roman" w:hAnsi="Times New Roman" w:cs="Times New Roman"/>
@@ -6110,7 +6222,7 @@
         </w:rPr>
         <w:t>Reliability</w:t>
       </w:r>
-      <w:bookmarkEnd w:id="36"/>
+      <w:bookmarkEnd w:id="37"/>
     </w:p>
     <w:p>
       <w:pPr>
@@ -6124,7 +6236,7 @@
           <w:rFonts w:ascii="Times New Roman" w:hAnsi="Times New Roman" w:cs="Times New Roman"/>
         </w:rPr>
       </w:pPr>
-      <w:bookmarkStart w:id="37" w:name="_Toc367823316"/>
+      <w:bookmarkStart w:id="38" w:name="_Toc367823316"/>
       <w:r>
         <w:rPr>
           <w:rFonts w:ascii="Times New Roman" w:hAnsi="Times New Roman" w:cs="Times New Roman"/>
@@ -6132,8 +6244,6 @@
         </w:rPr>
         <w:t>Availability</w:t>
       </w:r>
-      <w:bookmarkStart w:id="38" w:name="_GoBack"/>
-      <w:bookmarkEnd w:id="37"/>
       <w:bookmarkEnd w:id="38"/>
     </w:p>
     <w:p>
@@ -11661,7 +11771,7 @@
 </file>
 
 <file path=customXml/itemProps1.xml><?xml version="1.0" encoding="utf-8"?>
-<ds:datastoreItem xmlns:ds="http://schemas.openxmlformats.org/officeDocument/2006/customXml" ds:itemID="{D8E75464-C825-44BA-8162-D0138E1CDF9B}">
+<ds:datastoreItem xmlns:ds="http://schemas.openxmlformats.org/officeDocument/2006/customXml" ds:itemID="{F1E0A1CC-EF01-48AD-B119-41C5ECD1F1D7}">
   <ds:schemaRefs>
     <ds:schemaRef ds:uri="http://schemas.openxmlformats.org/officeDocument/2006/bibliography"/>
   </ds:schemaRefs>

</xml_diff>

<commit_message>
Add SRS_Draft txt and requirements
Add SRS_Draft txt and requirements found from victors edits.
</commit_message>
<xml_diff>
--- a/SRS/SRS BYUI Testing Center.docx
+++ b/SRS/SRS BYUI Testing Center.docx
@@ -5635,8 +5635,6 @@
       <w:r>
         <w:t>alable (ie desktops to mobile)</w:t>
       </w:r>
-      <w:bookmarkStart w:id="16" w:name="_GoBack"/>
-      <w:bookmarkEnd w:id="16"/>
     </w:p>
     <w:p>
       <w:pPr>
@@ -5651,7 +5649,7 @@
           <w:color w:val="000000"/>
         </w:rPr>
       </w:pPr>
-      <w:bookmarkStart w:id="17" w:name="_Toc367823295"/>
+      <w:bookmarkStart w:id="16" w:name="_Toc367823295"/>
       <w:r>
         <w:rPr>
           <w:rFonts w:ascii="Times New Roman" w:hAnsi="Times New Roman" w:cs="Times New Roman"/>
@@ -5659,7 +5657,7 @@
         </w:rPr>
         <w:t>User interfaces</w:t>
       </w:r>
-      <w:bookmarkEnd w:id="17"/>
+      <w:bookmarkEnd w:id="16"/>
     </w:p>
     <w:p>
       <w:r>
@@ -5707,7 +5705,7 @@
           <w:color w:val="000000"/>
         </w:rPr>
       </w:pPr>
-      <w:bookmarkStart w:id="18" w:name="_Toc367823296"/>
+      <w:bookmarkStart w:id="17" w:name="_Toc367823296"/>
       <w:r>
         <w:rPr>
           <w:rFonts w:ascii="Times New Roman" w:hAnsi="Times New Roman" w:cs="Times New Roman"/>
@@ -5715,7 +5713,15 @@
         </w:rPr>
         <w:t>Hardware interfaces</w:t>
       </w:r>
-      <w:bookmarkEnd w:id="18"/>
+      <w:bookmarkEnd w:id="17"/>
+    </w:p>
+    <w:p>
+      <w:r>
+        <w:t>+</w:t>
+      </w:r>
+      <w:r>
+        <w:t>The system shall provide information about the average waiting time before entering the line using a monitor (TV).</w:t>
+      </w:r>
     </w:p>
     <w:p>
       <w:r>
@@ -5757,7 +5763,7 @@
           <w:color w:val="000000"/>
         </w:rPr>
       </w:pPr>
-      <w:bookmarkStart w:id="19" w:name="_Toc367823297"/>
+      <w:bookmarkStart w:id="18" w:name="_Toc367823297"/>
       <w:r>
         <w:rPr>
           <w:rFonts w:ascii="Times New Roman" w:hAnsi="Times New Roman" w:cs="Times New Roman"/>
@@ -5765,7 +5771,7 @@
         </w:rPr>
         <w:t>Software interfaces</w:t>
       </w:r>
-      <w:bookmarkEnd w:id="19"/>
+      <w:bookmarkEnd w:id="18"/>
     </w:p>
     <w:p>
       <w:r>
@@ -5813,6 +5819,36 @@
       </w:r>
       <w:r>
         <w:t>alable (ie desktops to mobile)</w:t>
+      </w:r>
+    </w:p>
+    <w:p>
+      <w:r>
+        <w:t>+</w:t>
+      </w:r>
+      <w:r>
+        <w:t>The system shall provide the option to schedule tests.</w:t>
+      </w:r>
+    </w:p>
+    <w:p>
+      <w:r>
+        <w:t>+</w:t>
+      </w:r>
+      <w:r>
+        <w:t>The system shall provide information about the average waiting time before entering the line.</w:t>
+      </w:r>
+    </w:p>
+    <w:p>
+      <w:r>
+        <w:t>+</w:t>
+      </w:r>
+      <w:r>
+        <w:t xml:space="preserve">The system shall provide information about the average waiting time before entering the line. </w:t>
+      </w:r>
+      <w:r>
+        <w:t>+</w:t>
+      </w:r>
+      <w:r>
+        <w:t>The user will be able to check this information in the school website.</w:t>
       </w:r>
     </w:p>
     <w:p>
@@ -5828,7 +5864,7 @@
           <w:color w:val="000000"/>
         </w:rPr>
       </w:pPr>
-      <w:bookmarkStart w:id="20" w:name="_Toc367823298"/>
+      <w:bookmarkStart w:id="19" w:name="_Toc367823298"/>
       <w:r>
         <w:rPr>
           <w:rFonts w:ascii="Times New Roman" w:hAnsi="Times New Roman" w:cs="Times New Roman"/>
@@ -5836,7 +5872,7 @@
         </w:rPr>
         <w:t>Communication interfaces</w:t>
       </w:r>
-      <w:bookmarkEnd w:id="20"/>
+      <w:bookmarkEnd w:id="19"/>
     </w:p>
     <w:p>
       <w:r>
@@ -5863,7 +5899,7 @@
           <w:rFonts w:ascii="Times New Roman" w:hAnsi="Times New Roman" w:cs="Times New Roman"/>
         </w:rPr>
       </w:pPr>
-      <w:bookmarkStart w:id="21" w:name="_Toc367823299"/>
+      <w:bookmarkStart w:id="20" w:name="_Toc367823299"/>
       <w:r>
         <w:rPr>
           <w:rFonts w:ascii="Times New Roman" w:hAnsi="Times New Roman" w:cs="Times New Roman"/>
@@ -5871,7 +5907,7 @@
         </w:rPr>
         <w:t>Memory constraints</w:t>
       </w:r>
-      <w:bookmarkEnd w:id="21"/>
+      <w:bookmarkEnd w:id="20"/>
     </w:p>
     <w:p>
       <w:pPr>
@@ -5885,7 +5921,7 @@
           <w:rFonts w:ascii="Times New Roman" w:hAnsi="Times New Roman" w:cs="Times New Roman"/>
         </w:rPr>
       </w:pPr>
-      <w:bookmarkStart w:id="22" w:name="_Toc367823300"/>
+      <w:bookmarkStart w:id="21" w:name="_Toc367823300"/>
       <w:r>
         <w:rPr>
           <w:rFonts w:ascii="Times New Roman" w:hAnsi="Times New Roman" w:cs="Times New Roman"/>
@@ -5893,7 +5929,7 @@
         </w:rPr>
         <w:t>Operations</w:t>
       </w:r>
-      <w:bookmarkEnd w:id="22"/>
+      <w:bookmarkEnd w:id="21"/>
     </w:p>
     <w:p>
       <w:pPr>
@@ -5908,7 +5944,7 @@
           <w:color w:val="000000"/>
         </w:rPr>
       </w:pPr>
-      <w:bookmarkStart w:id="23" w:name="_Toc367823301"/>
+      <w:bookmarkStart w:id="22" w:name="_Toc367823301"/>
       <w:r>
         <w:rPr>
           <w:rFonts w:ascii="Times New Roman" w:hAnsi="Times New Roman" w:cs="Times New Roman"/>
@@ -5916,7 +5952,7 @@
         </w:rPr>
         <w:t>Site adaption requirements</w:t>
       </w:r>
-      <w:bookmarkEnd w:id="23"/>
+      <w:bookmarkEnd w:id="22"/>
     </w:p>
     <w:p>
       <w:r>
@@ -5931,11 +5967,11 @@
       <w:r>
         <w:t xml:space="preserve"> </w:t>
       </w:r>
-      <w:bookmarkStart w:id="24" w:name="_Toc367823302"/>
+      <w:bookmarkStart w:id="23" w:name="_Toc367823302"/>
       <w:r>
         <w:t>Product Functions</w:t>
       </w:r>
-      <w:bookmarkEnd w:id="24"/>
+      <w:bookmarkEnd w:id="23"/>
     </w:p>
     <w:p>
       <w:r>
@@ -5975,13 +6011,14 @@
         <w:spacing w:before="0" w:after="0"/>
       </w:pPr>
       <w:r>
+        <w:lastRenderedPageBreak/>
         <w:t xml:space="preserve"> </w:t>
       </w:r>
-      <w:bookmarkStart w:id="25" w:name="_Toc367823303"/>
+      <w:bookmarkStart w:id="24" w:name="_Toc367823303"/>
       <w:r>
         <w:t>User Characteristic</w:t>
       </w:r>
-      <w:bookmarkEnd w:id="25"/>
+      <w:bookmarkEnd w:id="24"/>
       <w:r>
         <w:t>s</w:t>
       </w:r>
@@ -5994,11 +6031,11 @@
       <w:r>
         <w:t xml:space="preserve"> </w:t>
       </w:r>
-      <w:bookmarkStart w:id="26" w:name="_Toc367823304"/>
+      <w:bookmarkStart w:id="25" w:name="_Toc367823304"/>
       <w:r>
         <w:t>Constraints</w:t>
       </w:r>
-      <w:bookmarkEnd w:id="26"/>
+      <w:bookmarkEnd w:id="25"/>
     </w:p>
     <w:p>
       <w:pPr>
@@ -6008,11 +6045,11 @@
       <w:r>
         <w:t xml:space="preserve"> </w:t>
       </w:r>
-      <w:bookmarkStart w:id="27" w:name="_Toc367823305"/>
+      <w:bookmarkStart w:id="26" w:name="_Toc367823305"/>
       <w:r>
         <w:t>Assumptions and Dependencies</w:t>
       </w:r>
-      <w:bookmarkEnd w:id="27"/>
+      <w:bookmarkEnd w:id="26"/>
     </w:p>
     <w:p>
       <w:pPr>
@@ -6022,22 +6059,22 @@
       <w:r>
         <w:t xml:space="preserve"> </w:t>
       </w:r>
-      <w:bookmarkStart w:id="28" w:name="_Toc367823306"/>
+      <w:bookmarkStart w:id="27" w:name="_Toc367823306"/>
       <w:r>
         <w:t>Apportioning of requirements</w:t>
       </w:r>
-      <w:bookmarkEnd w:id="28"/>
+      <w:bookmarkEnd w:id="27"/>
     </w:p>
     <w:p>
       <w:pPr>
         <w:pStyle w:val="Heading1"/>
         <w:spacing w:before="0" w:after="0"/>
       </w:pPr>
-      <w:bookmarkStart w:id="29" w:name="_Toc367823307"/>
+      <w:bookmarkStart w:id="28" w:name="_Toc367823307"/>
       <w:r>
         <w:t>Specific Requirements</w:t>
       </w:r>
-      <w:bookmarkEnd w:id="29"/>
+      <w:bookmarkEnd w:id="28"/>
       <w:r>
         <w:t xml:space="preserve"> (Devyn: Draft) (Jordan: man in middle)  (Chris: Final Review)</w:t>
       </w:r>
@@ -6050,31 +6087,73 @@
       <w:r>
         <w:t xml:space="preserve"> </w:t>
       </w:r>
-      <w:bookmarkStart w:id="30" w:name="_Toc367823308"/>
+      <w:bookmarkStart w:id="29" w:name="_Toc367823308"/>
       <w:r>
         <w:t>External interfaces</w:t>
       </w:r>
+      <w:bookmarkEnd w:id="29"/>
+    </w:p>
+    <w:p>
+      <w:r>
+        <w:t>+Enable student to view scores and times for past, current and upcoming tests in the testing center</w:t>
+      </w:r>
+    </w:p>
+    <w:p>
+      <w:r>
+        <w:t>+</w:t>
+      </w:r>
+      <w:r>
+        <w:t>System shall allow online testing</w:t>
+      </w:r>
+    </w:p>
+    <w:p>
+      <w:r>
+        <w:t>+</w:t>
+      </w:r>
+      <w:r>
+        <w:t>System shall be scalable (ie desktops to mobile)</w:t>
+      </w:r>
+    </w:p>
+    <w:p>
+      <w:r>
+        <w:t>+</w:t>
+      </w:r>
+      <w:r>
+        <w:t>The system shall provide information about what is required to bring to the testing center.</w:t>
+      </w:r>
+    </w:p>
+    <w:p>
+      <w:r>
+        <w:t>+</w:t>
+      </w:r>
+      <w:r>
+        <w:t>The system shall provide information about what is allowed to bring to the testing center.</w:t>
+      </w:r>
+    </w:p>
+    <w:p>
+      <w:r>
+        <w:t>+</w:t>
+      </w:r>
+      <w:r>
+        <w:t>The system shall provide information about what is not allowed to bring to the testing center.</w:t>
+      </w:r>
+    </w:p>
+    <w:p>
+      <w:r>
+        <w:t>+</w:t>
+      </w:r>
+      <w:r>
+        <w:t>The system shall provide information about what is required to bring to the testing center</w:t>
+      </w:r>
+    </w:p>
+    <w:p>
+      <w:r>
+        <w:t>+</w:t>
+      </w:r>
+      <w:bookmarkStart w:id="30" w:name="_GoBack"/>
       <w:bookmarkEnd w:id="30"/>
-    </w:p>
-    <w:p>
-      <w:r>
-        <w:t>+Enable student to view scores and times for past, current and upcoming tests in the testing center</w:t>
-      </w:r>
-    </w:p>
-    <w:p>
-      <w:r>
-        <w:t>+</w:t>
-      </w:r>
-      <w:r>
-        <w:t>System shall allow online testing</w:t>
-      </w:r>
-    </w:p>
-    <w:p>
-      <w:r>
-        <w:t>+</w:t>
-      </w:r>
-      <w:r>
-        <w:t>System shall be scalable (ie desktops to mobile)</w:t>
+      <w:r>
+        <w:t>The system shall provide information about the average waiting time before entering the line.</w:t>
       </w:r>
     </w:p>
     <w:p>
@@ -6083,7 +6162,6 @@
         <w:spacing w:before="0" w:after="0"/>
       </w:pPr>
       <w:r>
-        <w:lastRenderedPageBreak/>
         <w:t xml:space="preserve"> </w:t>
       </w:r>
       <w:bookmarkStart w:id="31" w:name="_Toc367823309"/>
@@ -6144,6 +6222,7 @@
         <w:spacing w:before="0" w:after="0"/>
       </w:pPr>
       <w:r>
+        <w:lastRenderedPageBreak/>
         <w:t xml:space="preserve"> </w:t>
       </w:r>
       <w:bookmarkStart w:id="33" w:name="_Toc367823311"/>
@@ -6969,7 +7048,7 @@
               <w:noProof/>
               <w:sz w:val="16"/>
             </w:rPr>
-            <w:t>6</w:t>
+            <w:t>4</w:t>
           </w:r>
           <w:r>
             <w:rPr>
@@ -7012,7 +7091,7 @@
               <w:noProof/>
               <w:sz w:val="16"/>
             </w:rPr>
-            <w:t>6</w:t>
+            <w:t>7</w:t>
           </w:r>
           <w:r>
             <w:rPr>
@@ -11771,7 +11850,7 @@
 </file>
 
 <file path=customXml/itemProps1.xml><?xml version="1.0" encoding="utf-8"?>
-<ds:datastoreItem xmlns:ds="http://schemas.openxmlformats.org/officeDocument/2006/customXml" ds:itemID="{F1E0A1CC-EF01-48AD-B119-41C5ECD1F1D7}">
+<ds:datastoreItem xmlns:ds="http://schemas.openxmlformats.org/officeDocument/2006/customXml" ds:itemID="{0C1C1799-2814-4B95-9697-4E6F1F89FBC5}">
   <ds:schemaRefs>
     <ds:schemaRef ds:uri="http://schemas.openxmlformats.org/officeDocument/2006/bibliography"/>
   </ds:schemaRefs>

</xml_diff>